<commit_message>
I wrote the third table, employees, and showed it to my sql, but it needs some modifications. I will modify it in the weekend, God willing
</commit_message>
<xml_diff>
--- a/Framework/my sql gym.docx
+++ b/Framework/my sql gym.docx
@@ -3,20 +3,15 @@
 <w:document xmlns:wpc="http://schemas.microsoft.com/office/word/2010/wordprocessingCanvas" xmlns:cx="http://schemas.microsoft.com/office/drawing/2014/chartex" xmlns:cx1="http://schemas.microsoft.com/office/drawing/2015/9/8/chartex" xmlns:cx2="http://schemas.microsoft.com/office/drawing/2015/10/21/chartex" xmlns:cx3="http://schemas.microsoft.com/office/drawing/2016/5/9/chartex" xmlns:cx4="http://schemas.microsoft.com/office/drawing/2016/5/10/chartex" xmlns:cx5="http://schemas.microsoft.com/office/drawing/2016/5/11/chartex" xmlns:cx6="http://schemas.microsoft.com/office/drawing/2016/5/12/chartex" xmlns:cx7="http://schemas.microsoft.com/office/drawing/2016/5/13/chartex" xmlns:cx8="http://schemas.microsoft.com/office/drawing/2016/5/14/chartex" xmlns:mc="http://schemas.openxmlformats.org/markup-compatibility/2006" xmlns:aink="http://schemas.microsoft.com/office/drawing/2016/ink" xmlns:am3d="http://schemas.microsoft.com/office/drawing/2017/model3d" xmlns:o="urn:schemas-microsoft-com:office:office" xmlns:r="http://schemas.openxmlformats.org/officeDocument/2006/relationships" xmlns:m="http://schemas.openxmlformats.org/officeDocument/2006/math" xmlns:v="urn:schemas-microsoft-com:vml" xmlns:wp14="http://schemas.microsoft.com/office/word/2010/wordprocessingDrawing" xmlns:wp="http://schemas.openxmlformats.org/drawingml/2006/wordprocessingDrawing" xmlns:w10="urn:schemas-microsoft-com:office:word" xmlns:w="http://schemas.openxmlformats.org/wordprocessingml/2006/main" xmlns:w14="http://schemas.microsoft.com/office/word/2010/wordml" xmlns:w15="http://schemas.microsoft.com/office/word/2012/wordml" xmlns:w16cex="http://schemas.microsoft.com/office/word/2018/wordml/cex" xmlns:w16cid="http://schemas.microsoft.com/office/word/2016/wordml/cid" xmlns:w16="http://schemas.microsoft.com/office/word/2018/wordml" xmlns:w16sdtdh="http://schemas.microsoft.com/office/word/2020/wordml/sdtdatahash" xmlns:w16se="http://schemas.microsoft.com/office/word/2015/wordml/symex" xmlns:wpg="http://schemas.microsoft.com/office/word/2010/wordprocessingGroup" xmlns:wpi="http://schemas.microsoft.com/office/word/2010/wordprocessingInk" xmlns:wne="http://schemas.microsoft.com/office/word/2006/wordml" xmlns:wps="http://schemas.microsoft.com/office/word/2010/wordprocessingShape" mc:Ignorable="w14 w15 w16se w16cid w16 w16cex w16sdtdh wp14">
   <w:body>
     <w:p>
-      <w:pPr>
-        <w:rPr>
-          <w:rFonts w:hint="cs"/>
-        </w:rPr>
-      </w:pPr>
       <w:r>
         <w:rPr>
           <w:rFonts w:cs="Arial"/>
           <w:rtl/>
         </w:rPr>
         <w:drawing>
-          <wp:inline distT="0" distB="0" distL="0" distR="0" wp14:anchorId="3FB77C95" wp14:editId="7C8AADEB">
-            <wp:extent cx="5800725" cy="4965705"/>
-            <wp:effectExtent l="0" t="0" r="0" b="6350"/>
+          <wp:inline distT="0" distB="0" distL="0" distR="0" wp14:anchorId="374F68B9" wp14:editId="71E3CB92">
+            <wp:extent cx="5274310" cy="6628765"/>
+            <wp:effectExtent l="0" t="0" r="2540" b="635"/>
             <wp:docPr id="1" name="صورة 1"/>
             <wp:cNvGraphicFramePr>
               <a:graphicFrameLocks xmlns:a="http://schemas.openxmlformats.org/drawingml/2006/main" noChangeAspect="1"/>
@@ -37,7 +32,7 @@
                   <pic:spPr>
                     <a:xfrm>
                       <a:off x="0" y="0"/>
-                      <a:ext cx="5809809" cy="4973481"/>
+                      <a:ext cx="5274310" cy="6628765"/>
                     </a:xfrm>
                     <a:prstGeom prst="rect">
                       <a:avLst/>

</xml_diff>